<commit_message>
dodanie testów obsługi flag i wczytywania planszy
</commit_message>
<xml_diff>
--- a/dokumentacja końcowa.docx
+++ b/dokumentacja końcowa.docx
@@ -49,12 +49,7 @@
         <w:t>Zmieniona</w:t>
       </w:r>
       <w:r>
-        <w:t xml:space="preserve"> została także kolejność argumentów wywołania funkcji doTxt, tak, aby była analogiczna do kolejności argumentów w</w:t>
-      </w:r>
-      <w:bookmarkStart w:id="0" w:name="_GoBack"/>
-      <w:bookmarkEnd w:id="0"/>
-      <w:r>
-        <w:t xml:space="preserve"> doPng. Struktura Plansza_t została </w:t>
+        <w:t xml:space="preserve"> została także kolejność argumentów wywołania funkcji doTxt, tak, aby była analogiczna do kolejności argumentów w doPng. Struktura Plansza_t została </w:t>
       </w:r>
       <w:r>
         <w:t>zastąpiona nazwą</w:t>
@@ -182,7 +177,7 @@
                     <pic:cNvPicPr/>
                   </pic:nvPicPr>
                   <pic:blipFill>
-                    <a:blip r:embed="rId5">
+                    <a:blip r:embed="rId4">
                       <a:extLst>
                         <a:ext uri="{28A0092B-C50C-407E-A947-70E740481C1C}">
                           <a14:useLocalDpi xmlns:a14="http://schemas.microsoft.com/office/drawing/2010/main" val="0"/>
@@ -343,10 +338,7 @@
       </w:pPr>
       <w:r>
         <w:lastRenderedPageBreak/>
-        <w:t xml:space="preserve">Test modułu </w:t>
-      </w:r>
-      <w:r>
-        <w:t>przeprowadzGreWZycie</w:t>
+        <w:t>Test modułu przeprowadzGreWZycie</w:t>
       </w:r>
     </w:p>
     <w:p>
@@ -421,6 +413,328 @@
         <w:t>0 0 0 0</w:t>
       </w:r>
     </w:p>
+    <w:p/>
+    <w:p>
+      <w:pPr>
+        <w:pStyle w:val="Nagwek2"/>
+      </w:pPr>
+      <w:r>
+        <w:t>Test modułu wczyt</w:t>
+      </w:r>
+      <w:r>
+        <w:t>ującego planszę</w:t>
+      </w:r>
+      <w:r>
+        <w:t xml:space="preserve"> z pliku</w:t>
+      </w:r>
+    </w:p>
+    <w:p>
+      <w:r>
+        <w:t>Przeprowadzony test zakończył się pomyślnie. Program zapisał planszę odczytaną z pliku „test.txt” zawierającego następujące dane:</w:t>
+      </w:r>
+    </w:p>
+    <w:p>
+      <w:pPr>
+        <w:jc w:val="center"/>
+      </w:pPr>
+      <w:r>
+        <w:rPr>
+          <w:noProof/>
+        </w:rPr>
+        <w:drawing>
+          <wp:inline distT="0" distB="0" distL="0" distR="0" wp14:anchorId="6C1996F0" wp14:editId="43730E6C">
+            <wp:extent cx="1714500" cy="1149970"/>
+            <wp:effectExtent l="0" t="0" r="0" b="0"/>
+            <wp:docPr id="1" name="Obraz 1"/>
+            <wp:cNvGraphicFramePr>
+              <a:graphicFrameLocks xmlns:a="http://schemas.openxmlformats.org/drawingml/2006/main" noChangeAspect="1"/>
+            </wp:cNvGraphicFramePr>
+            <a:graphic xmlns:a="http://schemas.openxmlformats.org/drawingml/2006/main">
+              <a:graphicData uri="http://schemas.openxmlformats.org/drawingml/2006/picture">
+                <pic:pic xmlns:pic="http://schemas.openxmlformats.org/drawingml/2006/picture">
+                  <pic:nvPicPr>
+                    <pic:cNvPr id="1" name="2019-04-09 17_06_17-Ubuntu [Uruchomiona] - Oracle VM VirtualBox.png"/>
+                    <pic:cNvPicPr/>
+                  </pic:nvPicPr>
+                  <pic:blipFill>
+                    <a:blip r:embed="rId5">
+                      <a:extLst>
+                        <a:ext uri="{28A0092B-C50C-407E-A947-70E740481C1C}">
+                          <a14:useLocalDpi xmlns:a14="http://schemas.microsoft.com/office/drawing/2010/main" val="0"/>
+                        </a:ext>
+                      </a:extLst>
+                    </a:blip>
+                    <a:stretch>
+                      <a:fillRect/>
+                    </a:stretch>
+                  </pic:blipFill>
+                  <pic:spPr>
+                    <a:xfrm>
+                      <a:off x="0" y="0"/>
+                      <a:ext cx="1738627" cy="1166153"/>
+                    </a:xfrm>
+                    <a:prstGeom prst="rect">
+                      <a:avLst/>
+                    </a:prstGeom>
+                  </pic:spPr>
+                </pic:pic>
+              </a:graphicData>
+            </a:graphic>
+          </wp:inline>
+        </w:drawing>
+      </w:r>
+    </w:p>
+    <w:p>
+      <w:r>
+        <w:t xml:space="preserve">Wypisał je w następujący sposób, </w:t>
+      </w:r>
+      <w:proofErr w:type="gramStart"/>
+      <w:r>
+        <w:t>zliczając</w:t>
+      </w:r>
+      <w:proofErr w:type="gramEnd"/>
+      <w:r>
+        <w:t xml:space="preserve"> ile plik zawiera kolumn i wierszy:</w:t>
+      </w:r>
+    </w:p>
+    <w:p>
+      <w:r>
+        <w:rPr>
+          <w:noProof/>
+        </w:rPr>
+        <w:drawing>
+          <wp:inline distT="0" distB="0" distL="0" distR="0" wp14:anchorId="6D20D654" wp14:editId="65011864">
+            <wp:extent cx="4480948" cy="1364098"/>
+            <wp:effectExtent l="0" t="0" r="0" b="7620"/>
+            <wp:docPr id="3" name="Obraz 3"/>
+            <wp:cNvGraphicFramePr>
+              <a:graphicFrameLocks xmlns:a="http://schemas.openxmlformats.org/drawingml/2006/main" noChangeAspect="1"/>
+            </wp:cNvGraphicFramePr>
+            <a:graphic xmlns:a="http://schemas.openxmlformats.org/drawingml/2006/main">
+              <a:graphicData uri="http://schemas.openxmlformats.org/drawingml/2006/picture">
+                <pic:pic xmlns:pic="http://schemas.openxmlformats.org/drawingml/2006/picture">
+                  <pic:nvPicPr>
+                    <pic:cNvPr id="3" name="2019-04-09 17_05_29-Ubuntu [Uruchomiona] - Oracle VM VirtualBox.png"/>
+                    <pic:cNvPicPr/>
+                  </pic:nvPicPr>
+                  <pic:blipFill>
+                    <a:blip r:embed="rId6">
+                      <a:extLst>
+                        <a:ext uri="{28A0092B-C50C-407E-A947-70E740481C1C}">
+                          <a14:useLocalDpi xmlns:a14="http://schemas.microsoft.com/office/drawing/2010/main" val="0"/>
+                        </a:ext>
+                      </a:extLst>
+                    </a:blip>
+                    <a:stretch>
+                      <a:fillRect/>
+                    </a:stretch>
+                  </pic:blipFill>
+                  <pic:spPr>
+                    <a:xfrm>
+                      <a:off x="0" y="0"/>
+                      <a:ext cx="4480948" cy="1364098"/>
+                    </a:xfrm>
+                    <a:prstGeom prst="rect">
+                      <a:avLst/>
+                    </a:prstGeom>
+                  </pic:spPr>
+                </pic:pic>
+              </a:graphicData>
+            </a:graphic>
+          </wp:inline>
+        </w:drawing>
+      </w:r>
+    </w:p>
+    <w:p>
+      <w:pPr>
+        <w:pStyle w:val="Nagwek2"/>
+      </w:pPr>
+      <w:r>
+        <w:lastRenderedPageBreak/>
+        <w:t>Test modułu generującego losową planszę</w:t>
+      </w:r>
+    </w:p>
+    <w:p>
+      <w:r>
+        <w:t>W przypadku niepodania pliku wejściowego plansza zostaje wygenerowana losowo</w:t>
+      </w:r>
+    </w:p>
+    <w:p>
+      <w:r>
+        <w:rPr>
+          <w:noProof/>
+        </w:rPr>
+        <w:drawing>
+          <wp:inline distT="0" distB="0" distL="0" distR="0" wp14:anchorId="2D8D44E4" wp14:editId="18BC1AAD">
+            <wp:extent cx="4906671" cy="1638300"/>
+            <wp:effectExtent l="0" t="0" r="8255" b="0"/>
+            <wp:docPr id="6" name="Obraz 6"/>
+            <wp:cNvGraphicFramePr>
+              <a:graphicFrameLocks xmlns:a="http://schemas.openxmlformats.org/drawingml/2006/main" noChangeAspect="1"/>
+            </wp:cNvGraphicFramePr>
+            <a:graphic xmlns:a="http://schemas.openxmlformats.org/drawingml/2006/main">
+              <a:graphicData uri="http://schemas.openxmlformats.org/drawingml/2006/picture">
+                <pic:pic xmlns:pic="http://schemas.openxmlformats.org/drawingml/2006/picture">
+                  <pic:nvPicPr>
+                    <pic:cNvPr id="6" name="2019-04-10 19_37_17-Ubuntu [Uruchomiona] - Oracle VM VirtualBox.png"/>
+                    <pic:cNvPicPr/>
+                  </pic:nvPicPr>
+                  <pic:blipFill>
+                    <a:blip r:embed="rId7">
+                      <a:extLst>
+                        <a:ext uri="{28A0092B-C50C-407E-A947-70E740481C1C}">
+                          <a14:useLocalDpi xmlns:a14="http://schemas.microsoft.com/office/drawing/2010/main" val="0"/>
+                        </a:ext>
+                      </a:extLst>
+                    </a:blip>
+                    <a:stretch>
+                      <a:fillRect/>
+                    </a:stretch>
+                  </pic:blipFill>
+                  <pic:spPr>
+                    <a:xfrm>
+                      <a:off x="0" y="0"/>
+                      <a:ext cx="4930690" cy="1646320"/>
+                    </a:xfrm>
+                    <a:prstGeom prst="rect">
+                      <a:avLst/>
+                    </a:prstGeom>
+                  </pic:spPr>
+                </pic:pic>
+              </a:graphicData>
+            </a:graphic>
+          </wp:inline>
+        </w:drawing>
+      </w:r>
+      <w:bookmarkStart w:id="0" w:name="_GoBack"/>
+      <w:bookmarkEnd w:id="0"/>
+    </w:p>
+    <w:p>
+      <w:pPr>
+        <w:pStyle w:val="Nagwek2"/>
+      </w:pPr>
+      <w:r>
+        <w:t>Test modułu obsługi flag</w:t>
+      </w:r>
+    </w:p>
+    <w:p>
+      <w:r>
+        <w:t xml:space="preserve">W przypadku prawidłowego podania </w:t>
+      </w:r>
+      <w:r>
+        <w:t>wszystkich parametrów program zapisuje je w następujący sposób.</w:t>
+      </w:r>
+    </w:p>
+    <w:p>
+      <w:r>
+        <w:rPr>
+          <w:noProof/>
+        </w:rPr>
+        <w:drawing>
+          <wp:inline distT="0" distB="0" distL="0" distR="0" wp14:anchorId="3576099B" wp14:editId="2CA0964F">
+            <wp:extent cx="5760720" cy="1247140"/>
+            <wp:effectExtent l="0" t="0" r="0" b="0"/>
+            <wp:docPr id="5" name="Obraz 5"/>
+            <wp:cNvGraphicFramePr>
+              <a:graphicFrameLocks xmlns:a="http://schemas.openxmlformats.org/drawingml/2006/main" noChangeAspect="1"/>
+            </wp:cNvGraphicFramePr>
+            <a:graphic xmlns:a="http://schemas.openxmlformats.org/drawingml/2006/main">
+              <a:graphicData uri="http://schemas.openxmlformats.org/drawingml/2006/picture">
+                <pic:pic xmlns:pic="http://schemas.openxmlformats.org/drawingml/2006/picture">
+                  <pic:nvPicPr>
+                    <pic:cNvPr id="5" name="flagi test.png"/>
+                    <pic:cNvPicPr/>
+                  </pic:nvPicPr>
+                  <pic:blipFill>
+                    <a:blip r:embed="rId8">
+                      <a:extLst>
+                        <a:ext uri="{28A0092B-C50C-407E-A947-70E740481C1C}">
+                          <a14:useLocalDpi xmlns:a14="http://schemas.microsoft.com/office/drawing/2010/main" val="0"/>
+                        </a:ext>
+                      </a:extLst>
+                    </a:blip>
+                    <a:stretch>
+                      <a:fillRect/>
+                    </a:stretch>
+                  </pic:blipFill>
+                  <pic:spPr>
+                    <a:xfrm>
+                      <a:off x="0" y="0"/>
+                      <a:ext cx="5760720" cy="1247140"/>
+                    </a:xfrm>
+                    <a:prstGeom prst="rect">
+                      <a:avLst/>
+                    </a:prstGeom>
+                  </pic:spPr>
+                </pic:pic>
+              </a:graphicData>
+            </a:graphic>
+          </wp:inline>
+        </w:drawing>
+      </w:r>
+    </w:p>
+    <w:p>
+      <w:r>
+        <w:t xml:space="preserve">W przypadku podania złych argumentów lub </w:t>
+      </w:r>
+      <w:proofErr w:type="gramStart"/>
+      <w:r>
+        <w:t>nie podania</w:t>
+      </w:r>
+      <w:proofErr w:type="gramEnd"/>
+      <w:r>
+        <w:t xml:space="preserve"> ich wcale, wyświetla wskazówkę dotyczącą wyświetlenia pomocy.</w:t>
+      </w:r>
+    </w:p>
+    <w:p>
+      <w:r>
+        <w:rPr>
+          <w:noProof/>
+        </w:rPr>
+        <w:drawing>
+          <wp:inline distT="0" distB="0" distL="0" distR="0" wp14:anchorId="1FFA91EB" wp14:editId="63D1A6B2">
+            <wp:extent cx="5723116" cy="2446232"/>
+            <wp:effectExtent l="0" t="0" r="0" b="0"/>
+            <wp:docPr id="4" name="Obraz 4"/>
+            <wp:cNvGraphicFramePr>
+              <a:graphicFrameLocks xmlns:a="http://schemas.openxmlformats.org/drawingml/2006/main" noChangeAspect="1"/>
+            </wp:cNvGraphicFramePr>
+            <a:graphic xmlns:a="http://schemas.openxmlformats.org/drawingml/2006/main">
+              <a:graphicData uri="http://schemas.openxmlformats.org/drawingml/2006/picture">
+                <pic:pic xmlns:pic="http://schemas.openxmlformats.org/drawingml/2006/picture">
+                  <pic:nvPicPr>
+                    <pic:cNvPr id="4" name="2019-04-10 18_54_32-Ubuntu [Uruchomiona] - Oracle VM VirtualBox.png"/>
+                    <pic:cNvPicPr/>
+                  </pic:nvPicPr>
+                  <pic:blipFill>
+                    <a:blip r:embed="rId9">
+                      <a:extLst>
+                        <a:ext uri="{28A0092B-C50C-407E-A947-70E740481C1C}">
+                          <a14:useLocalDpi xmlns:a14="http://schemas.microsoft.com/office/drawing/2010/main" val="0"/>
+                        </a:ext>
+                      </a:extLst>
+                    </a:blip>
+                    <a:stretch>
+                      <a:fillRect/>
+                    </a:stretch>
+                  </pic:blipFill>
+                  <pic:spPr>
+                    <a:xfrm>
+                      <a:off x="0" y="0"/>
+                      <a:ext cx="5723116" cy="2446232"/>
+                    </a:xfrm>
+                    <a:prstGeom prst="rect">
+                      <a:avLst/>
+                    </a:prstGeom>
+                  </pic:spPr>
+                </pic:pic>
+              </a:graphicData>
+            </a:graphic>
+          </wp:inline>
+        </w:drawing>
+      </w:r>
+    </w:p>
+    <w:p/>
     <w:p/>
     <w:sectPr>
       <w:pgSz w:w="11906" w:h="16838"/>
@@ -430,10 +744,6 @@
     </w:sectPr>
   </w:body>
 </w:document>
-</file>
-
-<file path=word/numbering.xml><?xml version="1.0" encoding="utf-8"?>
-<w:numbering xmlns:wpc="http://schemas.microsoft.com/office/word/2010/wordprocessingCanvas" xmlns:cx="http://schemas.microsoft.com/office/drawing/2014/chartex" xmlns:cx1="http://schemas.microsoft.com/office/drawing/2015/9/8/chartex" xmlns:cx2="http://schemas.microsoft.com/office/drawing/2015/10/21/chartex" xmlns:cx3="http://schemas.microsoft.com/office/drawing/2016/5/9/chartex" xmlns:cx4="http://schemas.microsoft.com/office/drawing/2016/5/10/chartex" xmlns:cx5="http://schemas.microsoft.com/office/drawing/2016/5/11/chartex" xmlns:cx6="http://schemas.microsoft.com/office/drawing/2016/5/12/chartex" xmlns:cx7="http://schemas.microsoft.com/office/drawing/2016/5/13/chartex" xmlns:cx8="http://schemas.microsoft.com/office/drawing/2016/5/14/chartex" xmlns:mc="http://schemas.openxmlformats.org/markup-compatibility/2006" xmlns:aink="http://schemas.microsoft.com/office/drawing/2016/ink" xmlns:am3d="http://schemas.microsoft.com/office/drawing/2017/model3d" xmlns:o="urn:schemas-microsoft-com:office:office" xmlns:r="http://schemas.openxmlformats.org/officeDocument/2006/relationships" xmlns:m="http://schemas.openxmlformats.org/officeDocument/2006/math" xmlns:v="urn:schemas-microsoft-com:vml" xmlns:wp14="http://schemas.microsoft.com/office/word/2010/wordprocessingDrawing" xmlns:wp="http://schemas.openxmlformats.org/drawingml/2006/wordprocessingDrawing" xmlns:w10="urn:schemas-microsoft-com:office:word" xmlns:w="http://schemas.openxmlformats.org/wordprocessingml/2006/main" xmlns:w14="http://schemas.microsoft.com/office/word/2010/wordml" xmlns:w15="http://schemas.microsoft.com/office/word/2012/wordml" xmlns:w16cid="http://schemas.microsoft.com/office/word/2016/wordml/cid" xmlns:w16se="http://schemas.microsoft.com/office/word/2015/wordml/symex" xmlns:wpg="http://schemas.microsoft.com/office/word/2010/wordprocessingGroup" xmlns:wpi="http://schemas.microsoft.com/office/word/2010/wordprocessingInk" xmlns:wne="http://schemas.microsoft.com/office/word/2006/wordml" xmlns:wps="http://schemas.microsoft.com/office/word/2010/wordprocessingShape" mc:Ignorable="w14 w15 w16se w16cid wp14"/>
 </file>
 
 <file path=word/styles.xml><?xml version="1.0" encoding="utf-8"?>
@@ -453,7 +763,7 @@
       </w:pPr>
     </w:pPrDefault>
   </w:docDefaults>
-  <w:latentStyles w:defLockedState="0" w:defUIPriority="99" w:defSemiHidden="0" w:defUnhideWhenUsed="0" w:defQFormat="0" w:count="376">
+  <w:latentStyles w:defLockedState="0" w:defUIPriority="99" w:defSemiHidden="0" w:defUnhideWhenUsed="0" w:defQFormat="0" w:count="375">
     <w:lsdException w:name="Normal" w:uiPriority="0" w:qFormat="1"/>
     <w:lsdException w:name="heading 1" w:uiPriority="9" w:qFormat="1"/>
     <w:lsdException w:name="heading 2" w:semiHidden="1" w:uiPriority="9" w:unhideWhenUsed="1" w:qFormat="1"/>
@@ -559,6 +869,7 @@
     <w:lsdException w:name="HTML Sample" w:semiHidden="1" w:unhideWhenUsed="1"/>
     <w:lsdException w:name="HTML Typewriter" w:semiHidden="1" w:unhideWhenUsed="1"/>
     <w:lsdException w:name="HTML Variable" w:semiHidden="1" w:unhideWhenUsed="1"/>
+    <w:lsdException w:name="Normal Table" w:semiHidden="1" w:unhideWhenUsed="1"/>
     <w:lsdException w:name="annotation subject" w:semiHidden="1" w:unhideWhenUsed="1"/>
     <w:lsdException w:name="No List" w:semiHidden="1" w:unhideWhenUsed="1"/>
     <w:lsdException w:name="Outline List 1" w:semiHidden="1" w:unhideWhenUsed="1"/>
@@ -605,8 +916,10 @@
     <w:lsdException w:name="Table Subtle 2" w:semiHidden="1" w:unhideWhenUsed="1"/>
     <w:lsdException w:name="Table Web 1" w:semiHidden="1" w:unhideWhenUsed="1"/>
     <w:lsdException w:name="Table Web 2" w:semiHidden="1" w:unhideWhenUsed="1"/>
+    <w:lsdException w:name="Table Web 3" w:semiHidden="1" w:unhideWhenUsed="1"/>
     <w:lsdException w:name="Balloon Text" w:semiHidden="1" w:unhideWhenUsed="1"/>
     <w:lsdException w:name="Table Grid" w:uiPriority="39"/>
+    <w:lsdException w:name="Table Theme" w:semiHidden="1" w:unhideWhenUsed="1"/>
     <w:lsdException w:name="Placeholder Text" w:semiHidden="1"/>
     <w:lsdException w:name="No Spacing" w:uiPriority="1" w:qFormat="1"/>
     <w:lsdException w:name="Light Shading" w:uiPriority="60"/>
@@ -826,7 +1139,6 @@
     <w:lsdException w:name="Smart Hyperlink" w:semiHidden="1" w:unhideWhenUsed="1"/>
     <w:lsdException w:name="Hashtag" w:semiHidden="1" w:unhideWhenUsed="1"/>
     <w:lsdException w:name="Unresolved Mention" w:semiHidden="1" w:unhideWhenUsed="1"/>
-    <w:lsdException w:name="Smart Link" w:semiHidden="1" w:unhideWhenUsed="1"/>
   </w:latentStyles>
   <w:style w:type="paragraph" w:default="1" w:styleId="Normalny">
     <w:name w:val="Normal"/>

</xml_diff>